<commit_message>
STAPLE Params update for patellar groove surf
</commit_message>
<xml_diff>
--- a/doc_STAPLE_modifications.docx
+++ b/doc_STAPLE_modifications.docx
@@ -2743,57 +2743,16 @@
     </w:p>
     <w:p>
       <w:pPr>
+        <w:pStyle w:val="ListParagraph"/>
         <w:numPr>
           <w:ilvl w:val="1"/>
           <w:numId w:val="3"/>
         </w:numPr>
-      </w:pPr>
-      <w:r>
-        <w:t xml:space="preserve">not sure what the cut angle does </w:t>
-      </w:r>
-    </w:p>
-    <w:p>
-      <w:pPr>
-        <w:numPr>
-          <w:ilvl w:val="1"/>
-          <w:numId w:val="3"/>
-        </w:numPr>
-      </w:pPr>
-      <w:r>
-        <w:t xml:space="preserve">dose not seem to change the </w:t>
-      </w:r>
-      <w:proofErr w:type="spellStart"/>
-      <w:r>
-        <w:t>outputed</w:t>
-      </w:r>
-      <w:proofErr w:type="spellEnd"/>
-      <w:r>
-        <w:t xml:space="preserve"> articular surface when changed (for “</w:t>
-      </w:r>
-      <w:proofErr w:type="spellStart"/>
-      <w:r>
-        <w:t>post_condyles</w:t>
-      </w:r>
-      <w:proofErr w:type="spellEnd"/>
-      <w:r>
-        <w:t xml:space="preserve">”) </w:t>
-      </w:r>
-    </w:p>
-    <w:p>
-      <w:pPr>
-        <w:numPr>
-          <w:ilvl w:val="2"/>
-          <w:numId w:val="3"/>
-        </w:numPr>
-      </w:pPr>
-      <w:r>
-        <w:t xml:space="preserve">check this </w:t>
-      </w:r>
-      <w:proofErr w:type="gramStart"/>
-      <w:r>
-        <w:t>further</w:t>
-      </w:r>
-      <w:proofErr w:type="gramEnd"/>
+        <w:rPr>
+          <w:b/>
+          <w:bCs/>
+        </w:rPr>
+      </w:pPr>
     </w:p>
     <w:p>
       <w:pPr>
@@ -2804,10 +2763,10 @@
           <w:noProof/>
         </w:rPr>
         <w:drawing>
-          <wp:inline distT="0" distB="0" distL="0" distR="0" wp14:anchorId="2C67D72C" wp14:editId="6CF5E70A">
-            <wp:extent cx="4991100" cy="3743325"/>
-            <wp:effectExtent l="0" t="0" r="0" b="9525"/>
-            <wp:docPr id="1" name="Picture 1" descr="Graphical user interface, text, application, Word&#10;&#10;Description automatically generated"/>
+          <wp:inline distT="0" distB="0" distL="0" distR="0" wp14:anchorId="13FFFA1B" wp14:editId="433A1FD4">
+            <wp:extent cx="5943600" cy="5368290"/>
+            <wp:effectExtent l="0" t="0" r="0" b="3810"/>
+            <wp:docPr id="1791214925" name="Picture 1"/>
             <wp:cNvGraphicFramePr>
               <a:graphicFrameLocks xmlns:a="http://schemas.openxmlformats.org/drawingml/2006/main" noChangeAspect="1"/>
             </wp:cNvGraphicFramePr>
@@ -2815,7 +2774,7 @@
               <a:graphicData uri="http://schemas.openxmlformats.org/drawingml/2006/picture">
                 <pic:pic xmlns:pic="http://schemas.openxmlformats.org/drawingml/2006/picture">
                   <pic:nvPicPr>
-                    <pic:cNvPr id="1" name="Picture 1" descr="Graphical user interface, text, application, Word&#10;&#10;Description automatically generated"/>
+                    <pic:cNvPr id="1791214925" name=""/>
                     <pic:cNvPicPr/>
                   </pic:nvPicPr>
                   <pic:blipFill>
@@ -2827,7 +2786,7 @@
                   <pic:spPr>
                     <a:xfrm>
                       <a:off x="0" y="0"/>
-                      <a:ext cx="4991286" cy="3743465"/>
+                      <a:ext cx="5943600" cy="5368290"/>
                     </a:xfrm>
                     <a:prstGeom prst="rect">
                       <a:avLst/>
@@ -2869,6 +2828,13 @@
         <w:t>InSetRatio</w:t>
       </w:r>
       <w:proofErr w:type="spellEnd"/>
+      <w:r>
+        <w:rPr>
+          <w:b/>
+          <w:bCs/>
+        </w:rPr>
+        <w:t xml:space="preserve"> (0-1) </w:t>
+      </w:r>
     </w:p>
     <w:p>
       <w:pPr>
@@ -2898,6 +2864,57 @@
           <w:bCs/>
         </w:rPr>
       </w:pPr>
+      <w:r>
+        <w:t>Larger value (e.g., 0.9), less points will be selected (which means narrow art. Surf.</w:t>
+      </w:r>
+      <w:proofErr w:type="gramStart"/>
+      <w:r>
+        <w:t>) ,</w:t>
+      </w:r>
+      <w:proofErr w:type="gramEnd"/>
+      <w:r>
+        <w:t xml:space="preserve"> the ellipse will be set to </w:t>
+      </w:r>
+      <w:proofErr w:type="gramStart"/>
+      <w:r>
+        <w:t>the 0.9</w:t>
+      </w:r>
+      <w:proofErr w:type="gramEnd"/>
+      <w:r>
+        <w:t xml:space="preserve"> times the initial one. </w:t>
+      </w:r>
+    </w:p>
+    <w:p>
+      <w:pPr>
+        <w:pStyle w:val="ListParagraph"/>
+        <w:numPr>
+          <w:ilvl w:val="1"/>
+          <w:numId w:val="3"/>
+        </w:numPr>
+        <w:rPr>
+          <w:b/>
+          <w:bCs/>
+        </w:rPr>
+      </w:pPr>
+      <w:r>
+        <w:t xml:space="preserve">Small value (e.g., 0.5), more points will be selected. </w:t>
+      </w:r>
+    </w:p>
+    <w:p>
+      <w:pPr>
+        <w:pStyle w:val="ListParagraph"/>
+        <w:numPr>
+          <w:ilvl w:val="1"/>
+          <w:numId w:val="3"/>
+        </w:numPr>
+        <w:rPr>
+          <w:b/>
+          <w:bCs/>
+        </w:rPr>
+      </w:pPr>
+      <w:r>
+        <w:t>See picture:</w:t>
+      </w:r>
     </w:p>
     <w:p>
       <w:pPr>

</xml_diff>